<commit_message>
Changed linear to logistic
</commit_message>
<xml_diff>
--- a/Labs/Source/Lab 4 - Tree-Based Machine Learning Models.docx
+++ b/Labs/Source/Lab 4 - Tree-Based Machine Learning Models.docx
@@ -1,6 +1,6 @@
 
 <file path=word/document.xml><?xml version="1.0" encoding="utf-8"?>
-<w:document xmlns:wpc="http://schemas.microsoft.com/office/word/2010/wordprocessingCanvas" xmlns:cx="http://schemas.microsoft.com/office/drawing/2014/chartex" xmlns:cx1="http://schemas.microsoft.com/office/drawing/2015/9/8/chartex" xmlns:cx2="http://schemas.microsoft.com/office/drawing/2015/10/21/chartex" xmlns:mc="http://schemas.openxmlformats.org/markup-compatibility/2006" xmlns:o="urn:schemas-microsoft-com:office:office" xmlns:r="http://schemas.openxmlformats.org/officeDocument/2006/relationships" xmlns:m="http://schemas.openxmlformats.org/officeDocument/2006/math" xmlns:v="urn:schemas-microsoft-com:vml" xmlns:wp14="http://schemas.microsoft.com/office/word/2010/wordprocessingDrawing" xmlns:wp="http://schemas.openxmlformats.org/drawingml/2006/wordprocessingDrawing" xmlns:w10="urn:schemas-microsoft-com:office:word" xmlns:w="http://schemas.openxmlformats.org/wordprocessingml/2006/main" xmlns:w14="http://schemas.microsoft.com/office/word/2010/wordml" xmlns:w15="http://schemas.microsoft.com/office/word/2012/wordml" xmlns:w16se="http://schemas.microsoft.com/office/word/2015/wordml/symex" xmlns:wpg="http://schemas.microsoft.com/office/word/2010/wordprocessingGroup" xmlns:wpi="http://schemas.microsoft.com/office/word/2010/wordprocessingInk" xmlns:wne="http://schemas.microsoft.com/office/word/2006/wordml" xmlns:wps="http://schemas.microsoft.com/office/word/2010/wordprocessingShape" mc:Ignorable="w14 w15 w16se wp14">
+<w:document xmlns:wpc="http://schemas.microsoft.com/office/word/2010/wordprocessingCanvas" xmlns:cx="http://schemas.microsoft.com/office/drawing/2014/chartex" xmlns:cx1="http://schemas.microsoft.com/office/drawing/2015/9/8/chartex" xmlns:cx2="http://schemas.microsoft.com/office/drawing/2015/10/21/chartex" xmlns:cx3="http://schemas.microsoft.com/office/drawing/2016/5/9/chartex" xmlns:cx4="http://schemas.microsoft.com/office/drawing/2016/5/10/chartex" xmlns:cx5="http://schemas.microsoft.com/office/drawing/2016/5/11/chartex" xmlns:cx6="http://schemas.microsoft.com/office/drawing/2016/5/12/chartex" xmlns:cx7="http://schemas.microsoft.com/office/drawing/2016/5/13/chartex" xmlns:cx8="http://schemas.microsoft.com/office/drawing/2016/5/14/chartex" xmlns:mc="http://schemas.openxmlformats.org/markup-compatibility/2006" xmlns:aink="http://schemas.microsoft.com/office/drawing/2016/ink" xmlns:am3d="http://schemas.microsoft.com/office/drawing/2017/model3d" xmlns:o="urn:schemas-microsoft-com:office:office" xmlns:r="http://schemas.openxmlformats.org/officeDocument/2006/relationships" xmlns:m="http://schemas.openxmlformats.org/officeDocument/2006/math" xmlns:v="urn:schemas-microsoft-com:vml" xmlns:wp14="http://schemas.microsoft.com/office/word/2010/wordprocessingDrawing" xmlns:wp="http://schemas.openxmlformats.org/drawingml/2006/wordprocessingDrawing" xmlns:w10="urn:schemas-microsoft-com:office:word" xmlns:w="http://schemas.openxmlformats.org/wordprocessingml/2006/main" xmlns:w14="http://schemas.microsoft.com/office/word/2010/wordml" xmlns:w15="http://schemas.microsoft.com/office/word/2012/wordml" xmlns:w16cid="http://schemas.microsoft.com/office/word/2016/wordml/cid" xmlns:w16se="http://schemas.microsoft.com/office/word/2015/wordml/symex" xmlns:wpg="http://schemas.microsoft.com/office/word/2010/wordprocessingGroup" xmlns:wpi="http://schemas.microsoft.com/office/word/2010/wordprocessingInk" xmlns:wne="http://schemas.microsoft.com/office/word/2006/wordml" xmlns:wps="http://schemas.microsoft.com/office/word/2010/wordprocessingShape" mc:Ignorable="w14 w15 w16se w16cid wp14">
   <w:body>
     <w:p>
       <w:pPr>
@@ -137,7 +137,21 @@
         <w:rPr>
           <w:rFonts w:ascii="Calibri" w:hAnsi="Calibri" w:cs="Segoe UI"/>
         </w:rPr>
-        <w:t xml:space="preserve">In this lab you will explore </w:t>
+        <w:t xml:space="preserve">In this </w:t>
+      </w:r>
+      <w:proofErr w:type="gramStart"/>
+      <w:r>
+        <w:rPr>
+          <w:rFonts w:ascii="Calibri" w:hAnsi="Calibri" w:cs="Segoe UI"/>
+        </w:rPr>
+        <w:t>lab</w:t>
+      </w:r>
+      <w:proofErr w:type="gramEnd"/>
+      <w:r>
+        <w:rPr>
+          <w:rFonts w:ascii="Calibri" w:hAnsi="Calibri" w:cs="Segoe UI"/>
+        </w:rPr>
+        <w:t xml:space="preserve"> you will explore </w:t>
       </w:r>
       <w:r>
         <w:rPr>
@@ -443,7 +457,15 @@
         <w:t>Note</w:t>
       </w:r>
       <w:r>
-        <w:t>: In this lab you will build on the diabetes classification experiment you optimized in Lab 3. If you did not complete this lab, or if you have subsequently modified the experiment you created, you can copy clean starting experiments to your Azure ML workspace from the Cortana Intelligence Gallery using the links for your preferred programming language below:</w:t>
+        <w:t xml:space="preserve">: In this </w:t>
+      </w:r>
+      <w:proofErr w:type="gramStart"/>
+      <w:r>
+        <w:t>lab</w:t>
+      </w:r>
+      <w:proofErr w:type="gramEnd"/>
+      <w:r>
+        <w:t xml:space="preserve"> you will build on the diabetes classification experiment you optimized in Lab 3. If you did not complete this lab, or if you have subsequently modified the experiment you created, you can copy clean starting experiments to your Azure ML workspace from the Cortana Intelligence Gallery using the links for your preferred programming language below:</w:t>
       </w:r>
     </w:p>
     <w:p>
@@ -1175,7 +1197,21 @@
         <w:rPr>
           <w:rFonts w:eastAsia="Times New Roman"/>
         </w:rPr>
-        <w:t xml:space="preserve"> module for the original linear regression model is already connected)</w:t>
+        <w:t xml:space="preserve"> module for the original </w:t>
+      </w:r>
+      <w:bookmarkStart w:id="0" w:name="_GoBack"/>
+      <w:r>
+        <w:rPr>
+          <w:rFonts w:eastAsia="Times New Roman"/>
+        </w:rPr>
+        <w:t>logistic</w:t>
+      </w:r>
+      <w:bookmarkEnd w:id="0"/>
+      <w:r>
+        <w:rPr>
+          <w:rFonts w:eastAsia="Times New Roman"/>
+        </w:rPr>
+        <w:t xml:space="preserve"> regression model is already connected)</w:t>
       </w:r>
       <w:r>
         <w:rPr>
@@ -1453,7 +1489,19 @@
         <w:rPr>
           <w:rFonts w:eastAsia="Times New Roman"/>
         </w:rPr>
-        <w:t xml:space="preserve"> represents the original Linear Regression model,</w:t>
+        <w:t xml:space="preserve"> represents the original </w:t>
+      </w:r>
+      <w:r>
+        <w:rPr>
+          <w:rFonts w:eastAsia="Times New Roman"/>
+        </w:rPr>
+        <w:t>Logistic</w:t>
+      </w:r>
+      <w:r>
+        <w:rPr>
+          <w:rFonts w:eastAsia="Times New Roman"/>
+        </w:rPr>
+        <w:t xml:space="preserve"> Regression model,</w:t>
       </w:r>
       <w:r>
         <w:rPr>
@@ -1570,7 +1618,19 @@
         <w:rPr>
           <w:rFonts w:eastAsia="Times New Roman"/>
         </w:rPr>
-        <w:t>, which indicate the accuracy and area under the curve of the original linear regression model.</w:t>
+        <w:t xml:space="preserve">, which indicate the accuracy and area under the curve of the original </w:t>
+      </w:r>
+      <w:r>
+        <w:rPr>
+          <w:rFonts w:eastAsia="Times New Roman"/>
+        </w:rPr>
+        <w:t>logistic</w:t>
+      </w:r>
+      <w:r>
+        <w:rPr>
+          <w:rFonts w:eastAsia="Times New Roman"/>
+        </w:rPr>
+        <w:t xml:space="preserve"> regression model.</w:t>
       </w:r>
     </w:p>
     <w:p>
@@ -1645,7 +1705,19 @@
         <w:rPr>
           <w:rFonts w:eastAsia="Times New Roman"/>
         </w:rPr>
-        <w:t xml:space="preserve"> Compare this with the same metrics for the linear regression model – the model with the higher metrics is performing more accurately.</w:t>
+        <w:t xml:space="preserve"> Compare this with the same metrics for the </w:t>
+      </w:r>
+      <w:r>
+        <w:rPr>
+          <w:rFonts w:eastAsia="Times New Roman"/>
+        </w:rPr>
+        <w:t>logistic</w:t>
+      </w:r>
+      <w:r>
+        <w:rPr>
+          <w:rFonts w:eastAsia="Times New Roman"/>
+        </w:rPr>
+        <w:t xml:space="preserve"> regression model – the model with the higher metrics is performing more accurately.</w:t>
       </w:r>
     </w:p>
     <w:p>
@@ -1670,13 +1742,31 @@
         <w:t xml:space="preserve">In Lab 2 you worked with </w:t>
       </w:r>
       <w:r>
-        <w:t>a linear regression model to forecast bike demand by hour. The results of that exercise, showed that bike demand was consistently under estimated using a linear model</w:t>
+        <w:t xml:space="preserve">a </w:t>
+      </w:r>
+      <w:r>
+        <w:t>logistic</w:t>
+      </w:r>
+      <w:r>
+        <w:t xml:space="preserve"> regression model to forecast bike demand by hour. The results of that exercise, showed that bike demand was consistently under estimated using a </w:t>
+      </w:r>
+      <w:r>
+        <w:t>logistic</w:t>
+      </w:r>
+      <w:r>
+        <w:t xml:space="preserve"> model</w:t>
       </w:r>
       <w:r>
         <w:t>.</w:t>
       </w:r>
       <w:r>
-        <w:t xml:space="preserve">  Decision forest regression is a non-linear tree-based regression machine learning method. </w:t>
+        <w:t xml:space="preserve">  Decision forest regression is a non-</w:t>
+      </w:r>
+      <w:r>
+        <w:t>logistic</w:t>
+      </w:r>
+      <w:r>
+        <w:t xml:space="preserve"> tree-based regression machine learning method. </w:t>
       </w:r>
       <w:r>
         <w:t>In this lab, you will perform some feature engineering</w:t>
@@ -1703,7 +1793,21 @@
         <w:t>Note</w:t>
       </w:r>
       <w:r>
-        <w:t>: In this lab you will build on the bike rental linear regression experiment you created in Lab 2. If you did not complete this lab, or if you have subsequently modified the experiment you created, you can copy clean starting experiments to your Azure ML workspace from the Cortana Intelligence Gallery using the links for your preferred programming language below:</w:t>
+        <w:t xml:space="preserve">: In this </w:t>
+      </w:r>
+      <w:proofErr w:type="gramStart"/>
+      <w:r>
+        <w:t>lab</w:t>
+      </w:r>
+      <w:proofErr w:type="gramEnd"/>
+      <w:r>
+        <w:t xml:space="preserve"> you will build on the bike rental </w:t>
+      </w:r>
+      <w:r>
+        <w:t>logistic</w:t>
+      </w:r>
+      <w:r>
+        <w:t xml:space="preserve"> regression experiment you created in Lab 2. If you did not complete this lab, or if you have subsequently modified the experiment you created, you can copy clean starting experiments to your Azure ML workspace from the Cortana Intelligence Gallery using the links for your preferred programming language below:</w:t>
       </w:r>
     </w:p>
     <w:p>
@@ -2456,7 +2560,7 @@
         <w:rPr>
           <w:rFonts w:eastAsia="Times New Roman"/>
         </w:rPr>
-        <w:t>linear</w:t>
+        <w:t>logistic</w:t>
       </w:r>
       <w:r>
         <w:rPr>
@@ -2509,8 +2613,6 @@
         </w:rPr>
         <w:t>d</w:t>
       </w:r>
-      <w:bookmarkStart w:id="0" w:name="_GoBack"/>
-      <w:bookmarkEnd w:id="0"/>
       <w:r>
         <w:rPr>
           <w:rFonts w:eastAsia="Times New Roman"/>
@@ -2783,7 +2885,19 @@
         <w:rPr>
           <w:rFonts w:cs="Segoe UI"/>
         </w:rPr>
-        <w:t xml:space="preserve"> module and review the residuals plots. Compare these to the residual plots produced by the linear regression model and use them to determine which model predicts bike rental counts most accurately.</w:t>
+        <w:t xml:space="preserve"> module and review the residuals plots. Compare these to the residual plots produced by the </w:t>
+      </w:r>
+      <w:r>
+        <w:rPr>
+          <w:rFonts w:cs="Segoe UI"/>
+        </w:rPr>
+        <w:t>logistic</w:t>
+      </w:r>
+      <w:r>
+        <w:rPr>
+          <w:rFonts w:cs="Segoe UI"/>
+        </w:rPr>
+        <w:t xml:space="preserve"> regression model and use them to determine which model predicts bike rental counts most accurately.</w:t>
       </w:r>
     </w:p>
     <w:p>
@@ -2796,7 +2910,15 @@
     </w:p>
     <w:p>
       <w:r>
-        <w:t>In this experiment you have done the following:</w:t>
+        <w:t xml:space="preserve">In this </w:t>
+      </w:r>
+      <w:proofErr w:type="gramStart"/>
+      <w:r>
+        <w:t>experiment</w:t>
+      </w:r>
+      <w:proofErr w:type="gramEnd"/>
+      <w:r>
+        <w:t xml:space="preserve"> you have done the following:</w:t>
       </w:r>
     </w:p>
     <w:p>
@@ -2836,7 +2958,7 @@
 </file>
 
 <file path=word/endnotes.xml><?xml version="1.0" encoding="utf-8"?>
-<w:endnotes xmlns:wpc="http://schemas.microsoft.com/office/word/2010/wordprocessingCanvas" xmlns:cx="http://schemas.microsoft.com/office/drawing/2014/chartex" xmlns:cx1="http://schemas.microsoft.com/office/drawing/2015/9/8/chartex" xmlns:cx2="http://schemas.microsoft.com/office/drawing/2015/10/21/chartex" xmlns:mc="http://schemas.openxmlformats.org/markup-compatibility/2006" xmlns:o="urn:schemas-microsoft-com:office:office" xmlns:r="http://schemas.openxmlformats.org/officeDocument/2006/relationships" xmlns:m="http://schemas.openxmlformats.org/officeDocument/2006/math" xmlns:v="urn:schemas-microsoft-com:vml" xmlns:wp14="http://schemas.microsoft.com/office/word/2010/wordprocessingDrawing" xmlns:wp="http://schemas.openxmlformats.org/drawingml/2006/wordprocessingDrawing" xmlns:w10="urn:schemas-microsoft-com:office:word" xmlns:w="http://schemas.openxmlformats.org/wordprocessingml/2006/main" xmlns:w14="http://schemas.microsoft.com/office/word/2010/wordml" xmlns:w15="http://schemas.microsoft.com/office/word/2012/wordml" xmlns:w16se="http://schemas.microsoft.com/office/word/2015/wordml/symex" xmlns:wpg="http://schemas.microsoft.com/office/word/2010/wordprocessingGroup" xmlns:wpi="http://schemas.microsoft.com/office/word/2010/wordprocessingInk" xmlns:wne="http://schemas.microsoft.com/office/word/2006/wordml" xmlns:wps="http://schemas.microsoft.com/office/word/2010/wordprocessingShape" mc:Ignorable="w14 w15 w16se wp14">
+<w:endnotes xmlns:wpc="http://schemas.microsoft.com/office/word/2010/wordprocessingCanvas" xmlns:cx="http://schemas.microsoft.com/office/drawing/2014/chartex" xmlns:cx1="http://schemas.microsoft.com/office/drawing/2015/9/8/chartex" xmlns:cx2="http://schemas.microsoft.com/office/drawing/2015/10/21/chartex" xmlns:cx3="http://schemas.microsoft.com/office/drawing/2016/5/9/chartex" xmlns:cx4="http://schemas.microsoft.com/office/drawing/2016/5/10/chartex" xmlns:cx5="http://schemas.microsoft.com/office/drawing/2016/5/11/chartex" xmlns:cx6="http://schemas.microsoft.com/office/drawing/2016/5/12/chartex" xmlns:cx7="http://schemas.microsoft.com/office/drawing/2016/5/13/chartex" xmlns:cx8="http://schemas.microsoft.com/office/drawing/2016/5/14/chartex" xmlns:mc="http://schemas.openxmlformats.org/markup-compatibility/2006" xmlns:aink="http://schemas.microsoft.com/office/drawing/2016/ink" xmlns:am3d="http://schemas.microsoft.com/office/drawing/2017/model3d" xmlns:o="urn:schemas-microsoft-com:office:office" xmlns:r="http://schemas.openxmlformats.org/officeDocument/2006/relationships" xmlns:m="http://schemas.openxmlformats.org/officeDocument/2006/math" xmlns:v="urn:schemas-microsoft-com:vml" xmlns:wp14="http://schemas.microsoft.com/office/word/2010/wordprocessingDrawing" xmlns:wp="http://schemas.openxmlformats.org/drawingml/2006/wordprocessingDrawing" xmlns:w10="urn:schemas-microsoft-com:office:word" xmlns:w="http://schemas.openxmlformats.org/wordprocessingml/2006/main" xmlns:w14="http://schemas.microsoft.com/office/word/2010/wordml" xmlns:w15="http://schemas.microsoft.com/office/word/2012/wordml" xmlns:w16cid="http://schemas.microsoft.com/office/word/2016/wordml/cid" xmlns:w16se="http://schemas.microsoft.com/office/word/2015/wordml/symex" xmlns:wpg="http://schemas.microsoft.com/office/word/2010/wordprocessingGroup" xmlns:wpi="http://schemas.microsoft.com/office/word/2010/wordprocessingInk" xmlns:wne="http://schemas.microsoft.com/office/word/2006/wordml" xmlns:wps="http://schemas.microsoft.com/office/word/2010/wordprocessingShape" mc:Ignorable="w14 w15 w16se w16cid wp14">
   <w:endnote w:type="separator" w:id="-1">
     <w:p>
       <w:pPr>
@@ -2861,7 +2983,7 @@
 </file>
 
 <file path=word/footnotes.xml><?xml version="1.0" encoding="utf-8"?>
-<w:footnotes xmlns:wpc="http://schemas.microsoft.com/office/word/2010/wordprocessingCanvas" xmlns:cx="http://schemas.microsoft.com/office/drawing/2014/chartex" xmlns:cx1="http://schemas.microsoft.com/office/drawing/2015/9/8/chartex" xmlns:cx2="http://schemas.microsoft.com/office/drawing/2015/10/21/chartex" xmlns:mc="http://schemas.openxmlformats.org/markup-compatibility/2006" xmlns:o="urn:schemas-microsoft-com:office:office" xmlns:r="http://schemas.openxmlformats.org/officeDocument/2006/relationships" xmlns:m="http://schemas.openxmlformats.org/officeDocument/2006/math" xmlns:v="urn:schemas-microsoft-com:vml" xmlns:wp14="http://schemas.microsoft.com/office/word/2010/wordprocessingDrawing" xmlns:wp="http://schemas.openxmlformats.org/drawingml/2006/wordprocessingDrawing" xmlns:w10="urn:schemas-microsoft-com:office:word" xmlns:w="http://schemas.openxmlformats.org/wordprocessingml/2006/main" xmlns:w14="http://schemas.microsoft.com/office/word/2010/wordml" xmlns:w15="http://schemas.microsoft.com/office/word/2012/wordml" xmlns:w16se="http://schemas.microsoft.com/office/word/2015/wordml/symex" xmlns:wpg="http://schemas.microsoft.com/office/word/2010/wordprocessingGroup" xmlns:wpi="http://schemas.microsoft.com/office/word/2010/wordprocessingInk" xmlns:wne="http://schemas.microsoft.com/office/word/2006/wordml" xmlns:wps="http://schemas.microsoft.com/office/word/2010/wordprocessingShape" mc:Ignorable="w14 w15 w16se wp14">
+<w:footnotes xmlns:wpc="http://schemas.microsoft.com/office/word/2010/wordprocessingCanvas" xmlns:cx="http://schemas.microsoft.com/office/drawing/2014/chartex" xmlns:cx1="http://schemas.microsoft.com/office/drawing/2015/9/8/chartex" xmlns:cx2="http://schemas.microsoft.com/office/drawing/2015/10/21/chartex" xmlns:cx3="http://schemas.microsoft.com/office/drawing/2016/5/9/chartex" xmlns:cx4="http://schemas.microsoft.com/office/drawing/2016/5/10/chartex" xmlns:cx5="http://schemas.microsoft.com/office/drawing/2016/5/11/chartex" xmlns:cx6="http://schemas.microsoft.com/office/drawing/2016/5/12/chartex" xmlns:cx7="http://schemas.microsoft.com/office/drawing/2016/5/13/chartex" xmlns:cx8="http://schemas.microsoft.com/office/drawing/2016/5/14/chartex" xmlns:mc="http://schemas.openxmlformats.org/markup-compatibility/2006" xmlns:aink="http://schemas.microsoft.com/office/drawing/2016/ink" xmlns:am3d="http://schemas.microsoft.com/office/drawing/2017/model3d" xmlns:o="urn:schemas-microsoft-com:office:office" xmlns:r="http://schemas.openxmlformats.org/officeDocument/2006/relationships" xmlns:m="http://schemas.openxmlformats.org/officeDocument/2006/math" xmlns:v="urn:schemas-microsoft-com:vml" xmlns:wp14="http://schemas.microsoft.com/office/word/2010/wordprocessingDrawing" xmlns:wp="http://schemas.openxmlformats.org/drawingml/2006/wordprocessingDrawing" xmlns:w10="urn:schemas-microsoft-com:office:word" xmlns:w="http://schemas.openxmlformats.org/wordprocessingml/2006/main" xmlns:w14="http://schemas.microsoft.com/office/word/2010/wordml" xmlns:w15="http://schemas.microsoft.com/office/word/2012/wordml" xmlns:w16cid="http://schemas.microsoft.com/office/word/2016/wordml/cid" xmlns:w16se="http://schemas.microsoft.com/office/word/2015/wordml/symex" xmlns:wpg="http://schemas.microsoft.com/office/word/2010/wordprocessingGroup" xmlns:wpi="http://schemas.microsoft.com/office/word/2010/wordprocessingInk" xmlns:wne="http://schemas.microsoft.com/office/word/2006/wordml" xmlns:wps="http://schemas.microsoft.com/office/word/2010/wordprocessingShape" mc:Ignorable="w14 w15 w16se w16cid wp14">
   <w:footnote w:type="separator" w:id="-1">
     <w:p>
       <w:pPr>
@@ -2886,7 +3008,7 @@
 </file>
 
 <file path=word/header1.xml><?xml version="1.0" encoding="utf-8"?>
-<w:hdr xmlns:wpc="http://schemas.microsoft.com/office/word/2010/wordprocessingCanvas" xmlns:cx="http://schemas.microsoft.com/office/drawing/2014/chartex" xmlns:cx1="http://schemas.microsoft.com/office/drawing/2015/9/8/chartex" xmlns:cx2="http://schemas.microsoft.com/office/drawing/2015/10/21/chartex" xmlns:mc="http://schemas.openxmlformats.org/markup-compatibility/2006" xmlns:o="urn:schemas-microsoft-com:office:office" xmlns:r="http://schemas.openxmlformats.org/officeDocument/2006/relationships" xmlns:m="http://schemas.openxmlformats.org/officeDocument/2006/math" xmlns:v="urn:schemas-microsoft-com:vml" xmlns:wp14="http://schemas.microsoft.com/office/word/2010/wordprocessingDrawing" xmlns:wp="http://schemas.openxmlformats.org/drawingml/2006/wordprocessingDrawing" xmlns:w10="urn:schemas-microsoft-com:office:word" xmlns:w="http://schemas.openxmlformats.org/wordprocessingml/2006/main" xmlns:w14="http://schemas.microsoft.com/office/word/2010/wordml" xmlns:w15="http://schemas.microsoft.com/office/word/2012/wordml" xmlns:w16se="http://schemas.microsoft.com/office/word/2015/wordml/symex" xmlns:wpg="http://schemas.microsoft.com/office/word/2010/wordprocessingGroup" xmlns:wpi="http://schemas.microsoft.com/office/word/2010/wordprocessingInk" xmlns:wne="http://schemas.microsoft.com/office/word/2006/wordml" xmlns:wps="http://schemas.microsoft.com/office/word/2010/wordprocessingShape" mc:Ignorable="w14 w15 w16se wp14">
+<w:hdr xmlns:wpc="http://schemas.microsoft.com/office/word/2010/wordprocessingCanvas" xmlns:cx="http://schemas.microsoft.com/office/drawing/2014/chartex" xmlns:cx1="http://schemas.microsoft.com/office/drawing/2015/9/8/chartex" xmlns:cx2="http://schemas.microsoft.com/office/drawing/2015/10/21/chartex" xmlns:cx3="http://schemas.microsoft.com/office/drawing/2016/5/9/chartex" xmlns:cx4="http://schemas.microsoft.com/office/drawing/2016/5/10/chartex" xmlns:cx5="http://schemas.microsoft.com/office/drawing/2016/5/11/chartex" xmlns:cx6="http://schemas.microsoft.com/office/drawing/2016/5/12/chartex" xmlns:cx7="http://schemas.microsoft.com/office/drawing/2016/5/13/chartex" xmlns:cx8="http://schemas.microsoft.com/office/drawing/2016/5/14/chartex" xmlns:mc="http://schemas.openxmlformats.org/markup-compatibility/2006" xmlns:aink="http://schemas.microsoft.com/office/drawing/2016/ink" xmlns:am3d="http://schemas.microsoft.com/office/drawing/2017/model3d" xmlns:o="urn:schemas-microsoft-com:office:office" xmlns:r="http://schemas.openxmlformats.org/officeDocument/2006/relationships" xmlns:m="http://schemas.openxmlformats.org/officeDocument/2006/math" xmlns:v="urn:schemas-microsoft-com:vml" xmlns:wp14="http://schemas.microsoft.com/office/word/2010/wordprocessingDrawing" xmlns:wp="http://schemas.openxmlformats.org/drawingml/2006/wordprocessingDrawing" xmlns:w10="urn:schemas-microsoft-com:office:word" xmlns:w="http://schemas.openxmlformats.org/wordprocessingml/2006/main" xmlns:w14="http://schemas.microsoft.com/office/word/2010/wordml" xmlns:w15="http://schemas.microsoft.com/office/word/2012/wordml" xmlns:w16cid="http://schemas.microsoft.com/office/word/2016/wordml/cid" xmlns:w16se="http://schemas.microsoft.com/office/word/2015/wordml/symex" xmlns:wpg="http://schemas.microsoft.com/office/word/2010/wordprocessingGroup" xmlns:wpi="http://schemas.microsoft.com/office/word/2010/wordprocessingInk" xmlns:wne="http://schemas.microsoft.com/office/word/2006/wordml" xmlns:wps="http://schemas.microsoft.com/office/word/2010/wordprocessingShape" mc:Ignorable="w14 w15 w16se w16cid wp14">
   <w:p>
     <w:pPr>
       <w:pStyle w:val="Header"/>
@@ -2906,7 +3028,7 @@
 </file>
 
 <file path=word/numbering.xml><?xml version="1.0" encoding="utf-8"?>
-<w:numbering xmlns:wpc="http://schemas.microsoft.com/office/word/2010/wordprocessingCanvas" xmlns:cx="http://schemas.microsoft.com/office/drawing/2014/chartex" xmlns:cx1="http://schemas.microsoft.com/office/drawing/2015/9/8/chartex" xmlns:cx2="http://schemas.microsoft.com/office/drawing/2015/10/21/chartex" xmlns:mc="http://schemas.openxmlformats.org/markup-compatibility/2006" xmlns:o="urn:schemas-microsoft-com:office:office" xmlns:r="http://schemas.openxmlformats.org/officeDocument/2006/relationships" xmlns:m="http://schemas.openxmlformats.org/officeDocument/2006/math" xmlns:v="urn:schemas-microsoft-com:vml" xmlns:wp14="http://schemas.microsoft.com/office/word/2010/wordprocessingDrawing" xmlns:wp="http://schemas.openxmlformats.org/drawingml/2006/wordprocessingDrawing" xmlns:w10="urn:schemas-microsoft-com:office:word" xmlns:w="http://schemas.openxmlformats.org/wordprocessingml/2006/main" xmlns:w14="http://schemas.microsoft.com/office/word/2010/wordml" xmlns:w15="http://schemas.microsoft.com/office/word/2012/wordml" xmlns:w16se="http://schemas.microsoft.com/office/word/2015/wordml/symex" xmlns:wpg="http://schemas.microsoft.com/office/word/2010/wordprocessingGroup" xmlns:wpi="http://schemas.microsoft.com/office/word/2010/wordprocessingInk" xmlns:wne="http://schemas.microsoft.com/office/word/2006/wordml" xmlns:wps="http://schemas.microsoft.com/office/word/2010/wordprocessingShape" mc:Ignorable="w14 w15 w16se wp14">
+<w:numbering xmlns:wpc="http://schemas.microsoft.com/office/word/2010/wordprocessingCanvas" xmlns:cx="http://schemas.microsoft.com/office/drawing/2014/chartex" xmlns:cx1="http://schemas.microsoft.com/office/drawing/2015/9/8/chartex" xmlns:cx2="http://schemas.microsoft.com/office/drawing/2015/10/21/chartex" xmlns:cx3="http://schemas.microsoft.com/office/drawing/2016/5/9/chartex" xmlns:cx4="http://schemas.microsoft.com/office/drawing/2016/5/10/chartex" xmlns:cx5="http://schemas.microsoft.com/office/drawing/2016/5/11/chartex" xmlns:cx6="http://schemas.microsoft.com/office/drawing/2016/5/12/chartex" xmlns:cx7="http://schemas.microsoft.com/office/drawing/2016/5/13/chartex" xmlns:cx8="http://schemas.microsoft.com/office/drawing/2016/5/14/chartex" xmlns:mc="http://schemas.openxmlformats.org/markup-compatibility/2006" xmlns:aink="http://schemas.microsoft.com/office/drawing/2016/ink" xmlns:am3d="http://schemas.microsoft.com/office/drawing/2017/model3d" xmlns:o="urn:schemas-microsoft-com:office:office" xmlns:r="http://schemas.openxmlformats.org/officeDocument/2006/relationships" xmlns:m="http://schemas.openxmlformats.org/officeDocument/2006/math" xmlns:v="urn:schemas-microsoft-com:vml" xmlns:wp14="http://schemas.microsoft.com/office/word/2010/wordprocessingDrawing" xmlns:wp="http://schemas.openxmlformats.org/drawingml/2006/wordprocessingDrawing" xmlns:w10="urn:schemas-microsoft-com:office:word" xmlns:w="http://schemas.openxmlformats.org/wordprocessingml/2006/main" xmlns:w14="http://schemas.microsoft.com/office/word/2010/wordml" xmlns:w15="http://schemas.microsoft.com/office/word/2012/wordml" xmlns:w16cid="http://schemas.microsoft.com/office/word/2016/wordml/cid" xmlns:w16se="http://schemas.microsoft.com/office/word/2015/wordml/symex" xmlns:wpg="http://schemas.microsoft.com/office/word/2010/wordprocessingGroup" xmlns:wpi="http://schemas.microsoft.com/office/word/2010/wordprocessingInk" xmlns:wne="http://schemas.microsoft.com/office/word/2006/wordml" xmlns:wps="http://schemas.microsoft.com/office/word/2010/wordprocessingShape" mc:Ignorable="w14 w15 w16se w16cid wp14">
   <w:abstractNum w:abstractNumId="0" w15:restartNumberingAfterBreak="0">
     <w:nsid w:val="09650791"/>
     <w:multiLevelType w:val="hybridMultilevel"/>
@@ -4256,7 +4378,7 @@
 </file>
 
 <file path=word/styles.xml><?xml version="1.0" encoding="utf-8"?>
-<w:styles xmlns:mc="http://schemas.openxmlformats.org/markup-compatibility/2006" xmlns:r="http://schemas.openxmlformats.org/officeDocument/2006/relationships" xmlns:w="http://schemas.openxmlformats.org/wordprocessingml/2006/main" xmlns:w14="http://schemas.microsoft.com/office/word/2010/wordml" xmlns:w15="http://schemas.microsoft.com/office/word/2012/wordml" xmlns:w16se="http://schemas.microsoft.com/office/word/2015/wordml/symex" mc:Ignorable="w14 w15 w16se">
+<w:styles xmlns:mc="http://schemas.openxmlformats.org/markup-compatibility/2006" xmlns:r="http://schemas.openxmlformats.org/officeDocument/2006/relationships" xmlns:w="http://schemas.openxmlformats.org/wordprocessingml/2006/main" xmlns:w14="http://schemas.microsoft.com/office/word/2010/wordml" xmlns:w15="http://schemas.microsoft.com/office/word/2012/wordml" xmlns:w16cid="http://schemas.microsoft.com/office/word/2016/wordml/cid" xmlns:w16se="http://schemas.microsoft.com/office/word/2015/wordml/symex" mc:Ignorable="w14 w15 w16se w16cid">
   <w:docDefaults>
     <w:rPrDefault>
       <w:rPr>
@@ -4272,7 +4394,7 @@
       </w:pPr>
     </w:pPrDefault>
   </w:docDefaults>
-  <w:latentStyles w:defLockedState="0" w:defUIPriority="99" w:defSemiHidden="0" w:defUnhideWhenUsed="0" w:defQFormat="0" w:count="373">
+  <w:latentStyles w:defLockedState="0" w:defUIPriority="99" w:defSemiHidden="0" w:defUnhideWhenUsed="0" w:defQFormat="0" w:count="375">
     <w:lsdException w:name="Normal" w:uiPriority="0" w:qFormat="1"/>
     <w:lsdException w:name="heading 1" w:uiPriority="9" w:qFormat="1"/>
     <w:lsdException w:name="heading 2" w:semiHidden="1" w:uiPriority="9" w:unhideWhenUsed="1" w:qFormat="1"/>
@@ -4378,7 +4500,6 @@
     <w:lsdException w:name="HTML Sample" w:semiHidden="1" w:unhideWhenUsed="1"/>
     <w:lsdException w:name="HTML Typewriter" w:semiHidden="1" w:unhideWhenUsed="1"/>
     <w:lsdException w:name="HTML Variable" w:semiHidden="1" w:unhideWhenUsed="1"/>
-    <w:lsdException w:name="Normal Table" w:semiHidden="1" w:unhideWhenUsed="1"/>
     <w:lsdException w:name="annotation subject" w:semiHidden="1" w:unhideWhenUsed="1"/>
     <w:lsdException w:name="No List" w:semiHidden="1" w:unhideWhenUsed="1"/>
     <w:lsdException w:name="Outline List 1" w:semiHidden="1" w:unhideWhenUsed="1"/>
@@ -4424,11 +4545,9 @@
     <w:lsdException w:name="Table Subtle 1" w:semiHidden="1" w:unhideWhenUsed="1"/>
     <w:lsdException w:name="Table Subtle 2" w:semiHidden="1" w:unhideWhenUsed="1"/>
     <w:lsdException w:name="Table Web 1" w:semiHidden="1" w:unhideWhenUsed="1"/>
-    <w:lsdException w:name="Table Web 2" w:semiHidden="1" w:unhideWhenUsed="1"/>
     <w:lsdException w:name="Table Web 3" w:semiHidden="1" w:unhideWhenUsed="1"/>
     <w:lsdException w:name="Balloon Text" w:semiHidden="1" w:unhideWhenUsed="1"/>
     <w:lsdException w:name="Table Grid" w:uiPriority="39"/>
-    <w:lsdException w:name="Table Theme" w:semiHidden="1" w:unhideWhenUsed="1"/>
     <w:lsdException w:name="Placeholder Text" w:semiHidden="1"/>
     <w:lsdException w:name="No Spacing" w:uiPriority="1" w:qFormat="1"/>
     <w:lsdException w:name="Light Shading" w:uiPriority="60"/>
@@ -4646,6 +4765,8 @@
     <w:lsdException w:name="List Table 7 Colorful Accent 6" w:uiPriority="52"/>
     <w:lsdException w:name="Mention" w:semiHidden="1" w:unhideWhenUsed="1"/>
     <w:lsdException w:name="Smart Hyperlink" w:semiHidden="1" w:unhideWhenUsed="1"/>
+    <w:lsdException w:name="Hashtag" w:semiHidden="1" w:unhideWhenUsed="1"/>
+    <w:lsdException w:name="Unresolved Mention" w:semiHidden="1" w:unhideWhenUsed="1"/>
   </w:latentStyles>
   <w:style w:type="paragraph" w:default="1" w:styleId="Normal">
     <w:name w:val="Normal"/>
@@ -5379,6 +5500,20 @@
 </file>
 
 <file path=customXml/item2.xml><?xml version="1.0" encoding="utf-8"?>
+<p:properties xmlns:p="http://schemas.microsoft.com/office/2006/metadata/properties" xmlns:xsi="http://www.w3.org/2001/XMLSchema-instance" xmlns:pc="http://schemas.microsoft.com/office/infopath/2007/PartnerControls">
+  <documentManagement>
+    <SharedWithUsers xmlns="636b0322-90fb-440c-9cbc-22749e7231e9">
+      <UserInfo>
+        <DisplayName>Rachel Nizhnikov</DisplayName>
+        <AccountId>21</AccountId>
+        <AccountType/>
+      </UserInfo>
+    </SharedWithUsers>
+  </documentManagement>
+</p:properties>
+</file>
+
+<file path=customXml/item3.xml><?xml version="1.0" encoding="utf-8"?>
 <ct:contentTypeSchema xmlns:ct="http://schemas.microsoft.com/office/2006/metadata/contentType" xmlns:ma="http://schemas.microsoft.com/office/2006/metadata/properties/metaAttributes" ct:_="" ma:_="" ma:contentTypeName="Document" ma:contentTypeID="0x010100391E57C78B9F604FB8BAD296D1460E2A" ma:contentTypeVersion="1" ma:contentTypeDescription="Create a new document." ma:contentTypeScope="" ma:versionID="fb382fe2362acd2155f454904f478e4d">
   <xsd:schema xmlns:xsd="http://www.w3.org/2001/XMLSchema" xmlns:xs="http://www.w3.org/2001/XMLSchema" xmlns:p="http://schemas.microsoft.com/office/2006/metadata/properties" xmlns:ns3="636b0322-90fb-440c-9cbc-22749e7231e9" targetNamespace="http://schemas.microsoft.com/office/2006/metadata/properties" ma:root="true" ma:fieldsID="b9887c63ce4710c1aeb75a5f03aecb69" ns3:_="">
     <xsd:import namespace="636b0322-90fb-440c-9cbc-22749e7231e9"/>
@@ -5518,20 +5653,6 @@
 </ct:contentTypeSchema>
 </file>
 
-<file path=customXml/item3.xml><?xml version="1.0" encoding="utf-8"?>
-<p:properties xmlns:p="http://schemas.microsoft.com/office/2006/metadata/properties" xmlns:xsi="http://www.w3.org/2001/XMLSchema-instance" xmlns:pc="http://schemas.microsoft.com/office/infopath/2007/PartnerControls">
-  <documentManagement>
-    <SharedWithUsers xmlns="636b0322-90fb-440c-9cbc-22749e7231e9">
-      <UserInfo>
-        <DisplayName>Rachel Nizhnikov</DisplayName>
-        <AccountId>21</AccountId>
-        <AccountType/>
-      </UserInfo>
-    </SharedWithUsers>
-  </documentManagement>
-</p:properties>
-</file>
-
 <file path=customXml/item4.xml><?xml version="1.0" encoding="utf-8"?>
 <b:Sources xmlns:b="http://schemas.openxmlformats.org/officeDocument/2006/bibliography" xmlns="http://schemas.openxmlformats.org/officeDocument/2006/bibliography" SelectedStyle="\APASixthEditionOfficeOnline.xsl" StyleName="APA" Version="6"/>
 </file>
@@ -5545,6 +5666,16 @@
 </file>
 
 <file path=customXml/itemProps2.xml><?xml version="1.0" encoding="utf-8"?>
+<ds:datastoreItem xmlns:ds="http://schemas.openxmlformats.org/officeDocument/2006/customXml" ds:itemID="{531F6DDD-182A-4D16-9226-8550A4C0EFF3}">
+  <ds:schemaRefs>
+    <ds:schemaRef ds:uri="http://schemas.microsoft.com/office/2006/metadata/properties"/>
+    <ds:schemaRef ds:uri="http://schemas.microsoft.com/office/infopath/2007/PartnerControls"/>
+    <ds:schemaRef ds:uri="636b0322-90fb-440c-9cbc-22749e7231e9"/>
+  </ds:schemaRefs>
+</ds:datastoreItem>
+</file>
+
+<file path=customXml/itemProps3.xml><?xml version="1.0" encoding="utf-8"?>
 <ds:datastoreItem xmlns:ds="http://schemas.openxmlformats.org/officeDocument/2006/customXml" ds:itemID="{628304F4-7E48-4A03-A994-327B516D3993}">
   <ds:schemaRefs>
     <ds:schemaRef ds:uri="http://schemas.microsoft.com/office/2006/metadata/contentType"/>
@@ -5562,24 +5693,8 @@
 </ds:datastoreItem>
 </file>
 
-<file path=customXml/itemProps3.xml><?xml version="1.0" encoding="utf-8"?>
-<ds:datastoreItem xmlns:ds="http://schemas.openxmlformats.org/officeDocument/2006/customXml" ds:itemID="{531F6DDD-182A-4D16-9226-8550A4C0EFF3}">
-  <ds:schemaRefs>
-    <ds:schemaRef ds:uri="http://purl.org/dc/terms/"/>
-    <ds:schemaRef ds:uri="http://schemas.microsoft.com/office/2006/documentManagement/types"/>
-    <ds:schemaRef ds:uri="http://schemas.openxmlformats.org/package/2006/metadata/core-properties"/>
-    <ds:schemaRef ds:uri="http://purl.org/dc/elements/1.1/"/>
-    <ds:schemaRef ds:uri="http://schemas.microsoft.com/office/2006/metadata/properties"/>
-    <ds:schemaRef ds:uri="http://schemas.microsoft.com/office/infopath/2007/PartnerControls"/>
-    <ds:schemaRef ds:uri="636b0322-90fb-440c-9cbc-22749e7231e9"/>
-    <ds:schemaRef ds:uri="http://www.w3.org/XML/1998/namespace"/>
-    <ds:schemaRef ds:uri="http://purl.org/dc/dcmitype/"/>
-  </ds:schemaRefs>
-</ds:datastoreItem>
-</file>
-
 <file path=customXml/itemProps4.xml><?xml version="1.0" encoding="utf-8"?>
-<ds:datastoreItem xmlns:ds="http://schemas.openxmlformats.org/officeDocument/2006/customXml" ds:itemID="{DC916D40-C521-4479-83AF-0AC3023EE40E}">
+<ds:datastoreItem xmlns:ds="http://schemas.openxmlformats.org/officeDocument/2006/customXml" ds:itemID="{79BA0C27-B222-4DD9-9310-F0C8A044CDE3}">
   <ds:schemaRefs>
     <ds:schemaRef ds:uri="http://schemas.openxmlformats.org/officeDocument/2006/bibliography"/>
   </ds:schemaRefs>

</xml_diff>